<commit_message>
Update genome assembly pipeline
</commit_message>
<xml_diff>
--- a/protocol_output/genome_assembly/genome_assembly.docx
+++ b/protocol_output/genome_assembly/genome_assembly.docx
@@ -52,7 +52,7 @@
         </w:p>
       </w:sdtContent>
     </w:sdt>
-    <w:bookmarkStart w:id="54" w:name="outline"/>
+    <w:bookmarkStart w:id="66" w:name="outline"/>
     <w:p>
       <w:pPr>
         <w:pStyle w:val="Heading1"/>
@@ -913,7 +913,7 @@
         <w:rPr>
           <w:rStyle w:val="NormalTok"/>
         </w:rPr>
-        <w:t xml:space="preserve">assembler plassembler nextdenovo nextpolish fastp filtlong sourmash seqkit</w:t>
+        <w:t xml:space="preserve">assembler plassembler nextdenovo nextpolish fastp filtlong sourmash seqkit dnappler</w:t>
       </w:r>
       <w:r>
         <w:br/>
@@ -4391,7 +4391,7 @@
         <w:rPr>
           <w:rStyle w:val="AttributeTok"/>
         </w:rPr>
-        <w:t xml:space="preserve">length_seq =</w:t>
+        <w:t xml:space="preserve">length_longest_seq =</w:t>
       </w:r>
       <w:r>
         <w:rPr>
@@ -4412,7 +4412,7 @@
         <w:rPr>
           <w:rStyle w:val="AttributeTok"/>
         </w:rPr>
-        <w:t xml:space="preserve">longest_circular =</w:t>
+        <w:t xml:space="preserve">is_circular =</w:t>
       </w:r>
       <w:r>
         <w:rPr>
@@ -4690,13 +4690,13 @@
         <w:tblLook w:firstRow="1" w:lastRow="0" w:firstColumn="0" w:lastColumn="0" w:noHBand="0" w:noVBand="0" w:val="0020"/>
       </w:tblPr>
       <w:tblGrid>
-        <w:gridCol w:w="800"/>
-        <w:gridCol w:w="880"/>
-        <w:gridCol w:w="880"/>
-        <w:gridCol w:w="2160"/>
-        <w:gridCol w:w="640"/>
-        <w:gridCol w:w="1040"/>
-        <w:gridCol w:w="1520"/>
+        <w:gridCol w:w="1131"/>
+        <w:gridCol w:w="1131"/>
+        <w:gridCol w:w="1131"/>
+        <w:gridCol w:w="1131"/>
+        <w:gridCol w:w="1131"/>
+        <w:gridCol w:w="1131"/>
+        <w:gridCol w:w="1131"/>
       </w:tblGrid>
       <w:tr>
         <w:trPr>
@@ -4764,7 +4764,7 @@
               <w:pStyle w:val="Compact"/>
             </w:pPr>
             <w:r>
-              <w:t xml:space="preserve">length_seq</w:t>
+              <w:t xml:space="preserve">length_longest_seq</w:t>
             </w:r>
           </w:p>
         </w:tc>
@@ -4775,7 +4775,7 @@
               <w:pStyle w:val="Compact"/>
             </w:pPr>
             <w:r>
-              <w:t xml:space="preserve">longest_circular</w:t>
+              <w:t xml:space="preserve">is_circular</w:t>
             </w:r>
           </w:p>
         </w:tc>
@@ -5779,11 +5779,1376 @@
         <w:pStyle w:val="FirstParagraph"/>
       </w:pPr>
       <w:r>
-        <w:t xml:space="preserve">If you expect plasmids, you may want to adjust these criteria.</w:t>
+        <w:t xml:space="preserve">After filtering, we can re run the R code to check the sequences in the filtered assemblies.</w:t>
+      </w:r>
+    </w:p>
+    <w:p>
+      <w:pPr>
+        <w:pStyle w:val="SourceCode"/>
+      </w:pPr>
+      <w:r>
+        <w:rPr>
+          <w:rStyle w:val="CommentTok"/>
+        </w:rPr>
+        <w:t xml:space="preserve"># list all assembly files, needs to be in fasta format</w:t>
+      </w:r>
+      <w:r>
+        <w:br/>
+      </w:r>
+      <w:r>
+        <w:rPr>
+          <w:rStyle w:val="NormalTok"/>
+        </w:rPr>
+        <w:t xml:space="preserve">assembly_files </w:t>
+      </w:r>
+      <w:r>
+        <w:rPr>
+          <w:rStyle w:val="OtherTok"/>
+        </w:rPr>
+        <w:t xml:space="preserve">&lt;-</w:t>
+      </w:r>
+      <w:r>
+        <w:rPr>
+          <w:rStyle w:val="NormalTok"/>
+        </w:rPr>
+        <w:t xml:space="preserve"> </w:t>
+      </w:r>
+      <w:r>
+        <w:rPr>
+          <w:rStyle w:val="FunctionTok"/>
+        </w:rPr>
+        <w:t xml:space="preserve">list.files</w:t>
+      </w:r>
+      <w:r>
+        <w:rPr>
+          <w:rStyle w:val="NormalTok"/>
+        </w:rPr>
+        <w:t xml:space="preserve">(</w:t>
+      </w:r>
+      <w:r>
+        <w:rPr>
+          <w:rStyle w:val="StringTok"/>
+        </w:rPr>
+        <w:t xml:space="preserve">"assemblies/filtered_assemblies"</w:t>
+      </w:r>
+      <w:r>
+        <w:rPr>
+          <w:rStyle w:val="NormalTok"/>
+        </w:rPr>
+        <w:t xml:space="preserve">, </w:t>
+      </w:r>
+      <w:r>
+        <w:rPr>
+          <w:rStyle w:val="AttributeTok"/>
+        </w:rPr>
+        <w:t xml:space="preserve">pattern =</w:t>
+      </w:r>
+      <w:r>
+        <w:rPr>
+          <w:rStyle w:val="NormalTok"/>
+        </w:rPr>
+        <w:t xml:space="preserve"> </w:t>
+      </w:r>
+      <w:r>
+        <w:rPr>
+          <w:rStyle w:val="StringTok"/>
+        </w:rPr>
+        <w:t xml:space="preserve">".fasta"</w:t>
+      </w:r>
+      <w:r>
+        <w:rPr>
+          <w:rStyle w:val="NormalTok"/>
+        </w:rPr>
+        <w:t xml:space="preserve">, </w:t>
+      </w:r>
+      <w:r>
+        <w:rPr>
+          <w:rStyle w:val="AttributeTok"/>
+        </w:rPr>
+        <w:t xml:space="preserve">full.names =</w:t>
+      </w:r>
+      <w:r>
+        <w:rPr>
+          <w:rStyle w:val="NormalTok"/>
+        </w:rPr>
+        <w:t xml:space="preserve"> </w:t>
+      </w:r>
+      <w:r>
+        <w:rPr>
+          <w:rStyle w:val="ConstantTok"/>
+        </w:rPr>
+        <w:t xml:space="preserve">TRUE</w:t>
+      </w:r>
+      <w:r>
+        <w:rPr>
+          <w:rStyle w:val="NormalTok"/>
+        </w:rPr>
+        <w:t xml:space="preserve">)</w:t>
+      </w:r>
+      <w:r>
+        <w:br/>
+      </w:r>
+      <w:r>
+        <w:br/>
+      </w:r>
+      <w:r>
+        <w:rPr>
+          <w:rStyle w:val="NormalTok"/>
+        </w:rPr>
+        <w:t xml:space="preserve">info </w:t>
+      </w:r>
+      <w:r>
+        <w:rPr>
+          <w:rStyle w:val="OtherTok"/>
+        </w:rPr>
+        <w:t xml:space="preserve">&lt;-</w:t>
+      </w:r>
+      <w:r>
+        <w:rPr>
+          <w:rStyle w:val="NormalTok"/>
+        </w:rPr>
+        <w:t xml:space="preserve"> assembly_files </w:t>
+      </w:r>
+      <w:r>
+        <w:rPr>
+          <w:rStyle w:val="SpecialCharTok"/>
+        </w:rPr>
+        <w:t xml:space="preserve">%&gt;%</w:t>
+      </w:r>
+      <w:r>
+        <w:rPr>
+          <w:rStyle w:val="NormalTok"/>
+        </w:rPr>
+        <w:t xml:space="preserve"> </w:t>
+      </w:r>
+      <w:r>
+        <w:rPr>
+          <w:rStyle w:val="FunctionTok"/>
+        </w:rPr>
+        <w:t xml:space="preserve">map_df</w:t>
+      </w:r>
+      <w:r>
+        <w:rPr>
+          <w:rStyle w:val="NormalTok"/>
+        </w:rPr>
+        <w:t xml:space="preserve">(get_assembly_info)</w:t>
+      </w:r>
+      <w:r>
+        <w:br/>
+      </w:r>
+      <w:r>
+        <w:br/>
+      </w:r>
+      <w:r>
+        <w:rPr>
+          <w:rStyle w:val="CommentTok"/>
+        </w:rPr>
+        <w:t xml:space="preserve"># separate the filename</w:t>
+      </w:r>
+      <w:r>
+        <w:br/>
+      </w:r>
+      <w:r>
+        <w:rPr>
+          <w:rStyle w:val="NormalTok"/>
+        </w:rPr>
+        <w:t xml:space="preserve">info </w:t>
+      </w:r>
+      <w:r>
+        <w:rPr>
+          <w:rStyle w:val="OtherTok"/>
+        </w:rPr>
+        <w:t xml:space="preserve">&lt;-</w:t>
+      </w:r>
+      <w:r>
+        <w:rPr>
+          <w:rStyle w:val="NormalTok"/>
+        </w:rPr>
+        <w:t xml:space="preserve"> </w:t>
+      </w:r>
+      <w:r>
+        <w:rPr>
+          <w:rStyle w:val="FunctionTok"/>
+        </w:rPr>
+        <w:t xml:space="preserve">separate_wider_delim</w:t>
+      </w:r>
+      <w:r>
+        <w:rPr>
+          <w:rStyle w:val="NormalTok"/>
+        </w:rPr>
+        <w:t xml:space="preserve">(info, filename, </w:t>
+      </w:r>
+      <w:r>
+        <w:rPr>
+          <w:rStyle w:val="AttributeTok"/>
+        </w:rPr>
+        <w:t xml:space="preserve">names =</w:t>
+      </w:r>
+      <w:r>
+        <w:rPr>
+          <w:rStyle w:val="NormalTok"/>
+        </w:rPr>
+        <w:t xml:space="preserve"> </w:t>
+      </w:r>
+      <w:r>
+        <w:rPr>
+          <w:rStyle w:val="FunctionTok"/>
+        </w:rPr>
+        <w:t xml:space="preserve">c</w:t>
+      </w:r>
+      <w:r>
+        <w:rPr>
+          <w:rStyle w:val="NormalTok"/>
+        </w:rPr>
+        <w:t xml:space="preserve">(</w:t>
+      </w:r>
+      <w:r>
+        <w:rPr>
+          <w:rStyle w:val="StringTok"/>
+        </w:rPr>
+        <w:t xml:space="preserve">"sample"</w:t>
+      </w:r>
+      <w:r>
+        <w:rPr>
+          <w:rStyle w:val="NormalTok"/>
+        </w:rPr>
+        <w:t xml:space="preserve">, </w:t>
+      </w:r>
+      <w:r>
+        <w:rPr>
+          <w:rStyle w:val="StringTok"/>
+        </w:rPr>
+        <w:t xml:space="preserve">"assembler"</w:t>
+      </w:r>
+      <w:r>
+        <w:rPr>
+          <w:rStyle w:val="NormalTok"/>
+        </w:rPr>
+        <w:t xml:space="preserve">, </w:t>
+      </w:r>
+      <w:r>
+        <w:rPr>
+          <w:rStyle w:val="StringTok"/>
+        </w:rPr>
+        <w:t xml:space="preserve">'subsample'</w:t>
+      </w:r>
+      <w:r>
+        <w:rPr>
+          <w:rStyle w:val="NormalTok"/>
+        </w:rPr>
+        <w:t xml:space="preserve">), </w:t>
+      </w:r>
+      <w:r>
+        <w:rPr>
+          <w:rStyle w:val="AttributeTok"/>
+        </w:rPr>
+        <w:t xml:space="preserve">delim =</w:t>
+      </w:r>
+      <w:r>
+        <w:rPr>
+          <w:rStyle w:val="NormalTok"/>
+        </w:rPr>
+        <w:t xml:space="preserve"> </w:t>
+      </w:r>
+      <w:r>
+        <w:rPr>
+          <w:rStyle w:val="StringTok"/>
+        </w:rPr>
+        <w:t xml:space="preserve">"_"</w:t>
+      </w:r>
+      <w:r>
+        <w:rPr>
+          <w:rStyle w:val="NormalTok"/>
+        </w:rPr>
+        <w:t xml:space="preserve">, </w:t>
+      </w:r>
+      <w:r>
+        <w:rPr>
+          <w:rStyle w:val="AttributeTok"/>
+        </w:rPr>
+        <w:t xml:space="preserve">too_many =</w:t>
+      </w:r>
+      <w:r>
+        <w:rPr>
+          <w:rStyle w:val="NormalTok"/>
+        </w:rPr>
+        <w:t xml:space="preserve"> </w:t>
+      </w:r>
+      <w:r>
+        <w:rPr>
+          <w:rStyle w:val="StringTok"/>
+        </w:rPr>
+        <w:t xml:space="preserve">"merge"</w:t>
+      </w:r>
+      <w:r>
+        <w:rPr>
+          <w:rStyle w:val="NormalTok"/>
+        </w:rPr>
+        <w:t xml:space="preserve">, </w:t>
+      </w:r>
+      <w:r>
+        <w:rPr>
+          <w:rStyle w:val="AttributeTok"/>
+        </w:rPr>
+        <w:t xml:space="preserve">cols_remove =</w:t>
+      </w:r>
+      <w:r>
+        <w:rPr>
+          <w:rStyle w:val="NormalTok"/>
+        </w:rPr>
+        <w:t xml:space="preserve"> </w:t>
+      </w:r>
+      <w:r>
+        <w:rPr>
+          <w:rStyle w:val="ConstantTok"/>
+        </w:rPr>
+        <w:t xml:space="preserve">FALSE</w:t>
+      </w:r>
+      <w:r>
+        <w:rPr>
+          <w:rStyle w:val="NormalTok"/>
+        </w:rPr>
+        <w:t xml:space="preserve">)</w:t>
+      </w:r>
+      <w:r>
+        <w:br/>
+      </w:r>
+      <w:r>
+        <w:br/>
+      </w:r>
+      <w:r>
+        <w:rPr>
+          <w:rStyle w:val="FunctionTok"/>
+        </w:rPr>
+        <w:t xml:space="preserve">head</w:t>
+      </w:r>
+      <w:r>
+        <w:rPr>
+          <w:rStyle w:val="NormalTok"/>
+        </w:rPr>
+        <w:t xml:space="preserve">(info)</w:t>
+      </w:r>
+    </w:p>
+    <w:tbl>
+      <w:tblPr>
+        <w:tblStyle w:val="Table"/>
+        <w:tblW w:type="pct" w:w="5000"/>
+        <w:tblLayout w:type="fixed"/>
+        <w:tblLook w:firstRow="1" w:lastRow="0" w:firstColumn="0" w:lastColumn="0" w:noHBand="0" w:noVBand="0" w:val="0020"/>
+      </w:tblPr>
+      <w:tblGrid>
+        <w:gridCol w:w="1131"/>
+        <w:gridCol w:w="1131"/>
+        <w:gridCol w:w="1131"/>
+        <w:gridCol w:w="1131"/>
+        <w:gridCol w:w="1131"/>
+        <w:gridCol w:w="1131"/>
+        <w:gridCol w:w="1131"/>
+      </w:tblGrid>
+      <w:tr>
+        <w:trPr>
+          <w:tblHeader w:val="on"/>
+        </w:trPr>
+        <w:tc>
+          <w:tcPr/>
+          <w:p>
+            <w:pPr>
+              <w:pStyle w:val="Compact"/>
+            </w:pPr>
+            <w:r>
+              <w:t xml:space="preserve">sample</w:t>
+            </w:r>
+          </w:p>
+        </w:tc>
+        <w:tc>
+          <w:tcPr/>
+          <w:p>
+            <w:pPr>
+              <w:pStyle w:val="Compact"/>
+            </w:pPr>
+            <w:r>
+              <w:t xml:space="preserve">assembler</w:t>
+            </w:r>
+          </w:p>
+        </w:tc>
+        <w:tc>
+          <w:tcPr/>
+          <w:p>
+            <w:pPr>
+              <w:pStyle w:val="Compact"/>
+            </w:pPr>
+            <w:r>
+              <w:t xml:space="preserve">subsample</w:t>
+            </w:r>
+          </w:p>
+        </w:tc>
+        <w:tc>
+          <w:tcPr/>
+          <w:p>
+            <w:pPr>
+              <w:pStyle w:val="Compact"/>
+            </w:pPr>
+            <w:r>
+              <w:t xml:space="preserve">filename</w:t>
+            </w:r>
+          </w:p>
+        </w:tc>
+        <w:tc>
+          <w:tcPr/>
+          <w:p>
+            <w:pPr>
+              <w:pStyle w:val="Compact"/>
+            </w:pPr>
+            <w:r>
+              <w:t xml:space="preserve">n_seqs</w:t>
+            </w:r>
+          </w:p>
+        </w:tc>
+        <w:tc>
+          <w:tcPr/>
+          <w:p>
+            <w:pPr>
+              <w:pStyle w:val="Compact"/>
+            </w:pPr>
+            <w:r>
+              <w:t xml:space="preserve">length_longest_seq</w:t>
+            </w:r>
+          </w:p>
+        </w:tc>
+        <w:tc>
+          <w:tcPr/>
+          <w:p>
+            <w:pPr>
+              <w:pStyle w:val="Compact"/>
+            </w:pPr>
+            <w:r>
+              <w:t xml:space="preserve">is_circular</w:t>
+            </w:r>
+          </w:p>
+        </w:tc>
+      </w:tr>
+      <w:tr>
+        <w:tc>
+          <w:tcPr/>
+          <w:p>
+            <w:pPr>
+              <w:pStyle w:val="Compact"/>
+            </w:pPr>
+            <w:r>
+              <w:t xml:space="preserve">307501E</w:t>
+            </w:r>
+          </w:p>
+        </w:tc>
+        <w:tc>
+          <w:tcPr/>
+          <w:p>
+            <w:pPr>
+              <w:pStyle w:val="Compact"/>
+            </w:pPr>
+            <w:r>
+              <w:t xml:space="preserve">canu</w:t>
+            </w:r>
+          </w:p>
+        </w:tc>
+        <w:tc>
+          <w:tcPr/>
+          <w:p>
+            <w:pPr>
+              <w:pStyle w:val="Compact"/>
+            </w:pPr>
+            <w:r>
+              <w:t xml:space="preserve">sample_01_filtered</w:t>
+            </w:r>
+          </w:p>
+        </w:tc>
+        <w:tc>
+          <w:tcPr/>
+          <w:p>
+            <w:pPr>
+              <w:pStyle w:val="Compact"/>
+            </w:pPr>
+            <w:r>
+              <w:t xml:space="preserve">307501E_canu_…</w:t>
+            </w:r>
+          </w:p>
+        </w:tc>
+        <w:tc>
+          <w:tcPr/>
+          <w:p>
+            <w:pPr>
+              <w:pStyle w:val="Compact"/>
+            </w:pPr>
+            <w:r>
+              <w:t xml:space="preserve">1</w:t>
+            </w:r>
+          </w:p>
+        </w:tc>
+        <w:tc>
+          <w:tcPr/>
+          <w:p>
+            <w:pPr>
+              <w:pStyle w:val="Compact"/>
+            </w:pPr>
+            <w:r>
+              <w:t xml:space="preserve">4638966</w:t>
+            </w:r>
+          </w:p>
+        </w:tc>
+        <w:tc>
+          <w:tcPr/>
+          <w:p>
+            <w:pPr>
+              <w:pStyle w:val="Compact"/>
+            </w:pPr>
+            <w:r>
+              <w:t xml:space="preserve">yes</w:t>
+            </w:r>
+          </w:p>
+        </w:tc>
+      </w:tr>
+      <w:tr>
+        <w:tc>
+          <w:tcPr/>
+          <w:p>
+            <w:pPr>
+              <w:pStyle w:val="Compact"/>
+            </w:pPr>
+            <w:r>
+              <w:t xml:space="preserve">307501E</w:t>
+            </w:r>
+          </w:p>
+        </w:tc>
+        <w:tc>
+          <w:tcPr/>
+          <w:p>
+            <w:pPr>
+              <w:pStyle w:val="Compact"/>
+            </w:pPr>
+            <w:r>
+              <w:t xml:space="preserve">canu</w:t>
+            </w:r>
+          </w:p>
+        </w:tc>
+        <w:tc>
+          <w:tcPr/>
+          <w:p>
+            <w:pPr>
+              <w:pStyle w:val="Compact"/>
+            </w:pPr>
+            <w:r>
+              <w:t xml:space="preserve">sample_02_filtered</w:t>
+            </w:r>
+          </w:p>
+        </w:tc>
+        <w:tc>
+          <w:tcPr/>
+          <w:p>
+            <w:pPr>
+              <w:pStyle w:val="Compact"/>
+            </w:pPr>
+            <w:r>
+              <w:t xml:space="preserve">307501E_canu_…</w:t>
+            </w:r>
+          </w:p>
+        </w:tc>
+        <w:tc>
+          <w:tcPr/>
+          <w:p>
+            <w:pPr>
+              <w:pStyle w:val="Compact"/>
+            </w:pPr>
+            <w:r>
+              <w:t xml:space="preserve">1</w:t>
+            </w:r>
+          </w:p>
+        </w:tc>
+        <w:tc>
+          <w:tcPr/>
+          <w:p>
+            <w:pPr>
+              <w:pStyle w:val="Compact"/>
+            </w:pPr>
+            <w:r>
+              <w:t xml:space="preserve">4638967</w:t>
+            </w:r>
+          </w:p>
+        </w:tc>
+        <w:tc>
+          <w:tcPr/>
+          <w:p>
+            <w:pPr>
+              <w:pStyle w:val="Compact"/>
+            </w:pPr>
+            <w:r>
+              <w:t xml:space="preserve">yes</w:t>
+            </w:r>
+          </w:p>
+        </w:tc>
+      </w:tr>
+      <w:tr>
+        <w:tc>
+          <w:tcPr/>
+          <w:p>
+            <w:pPr>
+              <w:pStyle w:val="Compact"/>
+            </w:pPr>
+            <w:r>
+              <w:t xml:space="preserve">307501E</w:t>
+            </w:r>
+          </w:p>
+        </w:tc>
+        <w:tc>
+          <w:tcPr/>
+          <w:p>
+            <w:pPr>
+              <w:pStyle w:val="Compact"/>
+            </w:pPr>
+            <w:r>
+              <w:t xml:space="preserve">canu</w:t>
+            </w:r>
+          </w:p>
+        </w:tc>
+        <w:tc>
+          <w:tcPr/>
+          <w:p>
+            <w:pPr>
+              <w:pStyle w:val="Compact"/>
+            </w:pPr>
+            <w:r>
+              <w:t xml:space="preserve">sample_03_filtered</w:t>
+            </w:r>
+          </w:p>
+        </w:tc>
+        <w:tc>
+          <w:tcPr/>
+          <w:p>
+            <w:pPr>
+              <w:pStyle w:val="Compact"/>
+            </w:pPr>
+            <w:r>
+              <w:t xml:space="preserve">307501E_canu_…</w:t>
+            </w:r>
+          </w:p>
+        </w:tc>
+        <w:tc>
+          <w:tcPr/>
+          <w:p>
+            <w:pPr>
+              <w:pStyle w:val="Compact"/>
+            </w:pPr>
+            <w:r>
+              <w:t xml:space="preserve">1</w:t>
+            </w:r>
+          </w:p>
+        </w:tc>
+        <w:tc>
+          <w:tcPr/>
+          <w:p>
+            <w:pPr>
+              <w:pStyle w:val="Compact"/>
+            </w:pPr>
+            <w:r>
+              <w:t xml:space="preserve">4711070</w:t>
+            </w:r>
+          </w:p>
+        </w:tc>
+        <w:tc>
+          <w:tcPr/>
+          <w:p>
+            <w:pPr>
+              <w:pStyle w:val="Compact"/>
+            </w:pPr>
+            <w:r>
+              <w:t xml:space="preserve">no</w:t>
+            </w:r>
+          </w:p>
+        </w:tc>
+      </w:tr>
+      <w:tr>
+        <w:tc>
+          <w:tcPr/>
+          <w:p>
+            <w:pPr>
+              <w:pStyle w:val="Compact"/>
+            </w:pPr>
+            <w:r>
+              <w:t xml:space="preserve">307501E</w:t>
+            </w:r>
+          </w:p>
+        </w:tc>
+        <w:tc>
+          <w:tcPr/>
+          <w:p>
+            <w:pPr>
+              <w:pStyle w:val="Compact"/>
+            </w:pPr>
+            <w:r>
+              <w:t xml:space="preserve">canu</w:t>
+            </w:r>
+          </w:p>
+        </w:tc>
+        <w:tc>
+          <w:tcPr/>
+          <w:p>
+            <w:pPr>
+              <w:pStyle w:val="Compact"/>
+            </w:pPr>
+            <w:r>
+              <w:t xml:space="preserve">sample_04_filtered</w:t>
+            </w:r>
+          </w:p>
+        </w:tc>
+        <w:tc>
+          <w:tcPr/>
+          <w:p>
+            <w:pPr>
+              <w:pStyle w:val="Compact"/>
+            </w:pPr>
+            <w:r>
+              <w:t xml:space="preserve">307501E_canu_…</w:t>
+            </w:r>
+          </w:p>
+        </w:tc>
+        <w:tc>
+          <w:tcPr/>
+          <w:p>
+            <w:pPr>
+              <w:pStyle w:val="Compact"/>
+            </w:pPr>
+            <w:r>
+              <w:t xml:space="preserve">1</w:t>
+            </w:r>
+          </w:p>
+        </w:tc>
+        <w:tc>
+          <w:tcPr/>
+          <w:p>
+            <w:pPr>
+              <w:pStyle w:val="Compact"/>
+            </w:pPr>
+            <w:r>
+              <w:t xml:space="preserve">4638967</w:t>
+            </w:r>
+          </w:p>
+        </w:tc>
+        <w:tc>
+          <w:tcPr/>
+          <w:p>
+            <w:pPr>
+              <w:pStyle w:val="Compact"/>
+            </w:pPr>
+            <w:r>
+              <w:t xml:space="preserve">yes</w:t>
+            </w:r>
+          </w:p>
+        </w:tc>
+      </w:tr>
+      <w:tr>
+        <w:tc>
+          <w:tcPr/>
+          <w:p>
+            <w:pPr>
+              <w:pStyle w:val="Compact"/>
+            </w:pPr>
+            <w:r>
+              <w:t xml:space="preserve">307501E</w:t>
+            </w:r>
+          </w:p>
+        </w:tc>
+        <w:tc>
+          <w:tcPr/>
+          <w:p>
+            <w:pPr>
+              <w:pStyle w:val="Compact"/>
+            </w:pPr>
+            <w:r>
+              <w:t xml:space="preserve">flye</w:t>
+            </w:r>
+          </w:p>
+        </w:tc>
+        <w:tc>
+          <w:tcPr/>
+          <w:p>
+            <w:pPr>
+              <w:pStyle w:val="Compact"/>
+            </w:pPr>
+            <w:r>
+              <w:t xml:space="preserve">sample_01_filtered</w:t>
+            </w:r>
+          </w:p>
+        </w:tc>
+        <w:tc>
+          <w:tcPr/>
+          <w:p>
+            <w:pPr>
+              <w:pStyle w:val="Compact"/>
+            </w:pPr>
+            <w:r>
+              <w:t xml:space="preserve">307501E_flye_…</w:t>
+            </w:r>
+          </w:p>
+        </w:tc>
+        <w:tc>
+          <w:tcPr/>
+          <w:p>
+            <w:pPr>
+              <w:pStyle w:val="Compact"/>
+            </w:pPr>
+            <w:r>
+              <w:t xml:space="preserve">1</w:t>
+            </w:r>
+          </w:p>
+        </w:tc>
+        <w:tc>
+          <w:tcPr/>
+          <w:p>
+            <w:pPr>
+              <w:pStyle w:val="Compact"/>
+            </w:pPr>
+            <w:r>
+              <w:t xml:space="preserve">4638969</w:t>
+            </w:r>
+          </w:p>
+        </w:tc>
+        <w:tc>
+          <w:tcPr/>
+          <w:p>
+            <w:pPr>
+              <w:pStyle w:val="Compact"/>
+            </w:pPr>
+            <w:r>
+              <w:t xml:space="preserve">no</w:t>
+            </w:r>
+          </w:p>
+        </w:tc>
+      </w:tr>
+      <w:tr>
+        <w:tc>
+          <w:tcPr/>
+          <w:p>
+            <w:pPr>
+              <w:pStyle w:val="Compact"/>
+            </w:pPr>
+            <w:r>
+              <w:t xml:space="preserve">307501E</w:t>
+            </w:r>
+          </w:p>
+        </w:tc>
+        <w:tc>
+          <w:tcPr/>
+          <w:p>
+            <w:pPr>
+              <w:pStyle w:val="Compact"/>
+            </w:pPr>
+            <w:r>
+              <w:t xml:space="preserve">flye</w:t>
+            </w:r>
+          </w:p>
+        </w:tc>
+        <w:tc>
+          <w:tcPr/>
+          <w:p>
+            <w:pPr>
+              <w:pStyle w:val="Compact"/>
+            </w:pPr>
+            <w:r>
+              <w:t xml:space="preserve">sample_02_filtered</w:t>
+            </w:r>
+          </w:p>
+        </w:tc>
+        <w:tc>
+          <w:tcPr/>
+          <w:p>
+            <w:pPr>
+              <w:pStyle w:val="Compact"/>
+            </w:pPr>
+            <w:r>
+              <w:t xml:space="preserve">307501E_flye_…</w:t>
+            </w:r>
+          </w:p>
+        </w:tc>
+        <w:tc>
+          <w:tcPr/>
+          <w:p>
+            <w:pPr>
+              <w:pStyle w:val="Compact"/>
+            </w:pPr>
+            <w:r>
+              <w:t xml:space="preserve">1</w:t>
+            </w:r>
+          </w:p>
+        </w:tc>
+        <w:tc>
+          <w:tcPr/>
+          <w:p>
+            <w:pPr>
+              <w:pStyle w:val="Compact"/>
+            </w:pPr>
+            <w:r>
+              <w:t xml:space="preserve">4638955</w:t>
+            </w:r>
+          </w:p>
+        </w:tc>
+        <w:tc>
+          <w:tcPr/>
+          <w:p>
+            <w:pPr>
+              <w:pStyle w:val="Compact"/>
+            </w:pPr>
+            <w:r>
+              <w:t xml:space="preserve">no</w:t>
+            </w:r>
+          </w:p>
+        </w:tc>
+      </w:tr>
+    </w:tbl>
+    <w:p>
+      <w:pPr>
+        <w:pStyle w:val="BodyText"/>
+      </w:pPr>
+      <w:r>
+        <w:t xml:space="preserve">From this filtering process, you may lose some samples that do not pass this QC, but this is fine as long as you still have several assemblies to work with.</w:t>
+      </w:r>
+    </w:p>
+    <w:p>
+      <w:pPr>
+        <w:pStyle w:val="BodyText"/>
+      </w:pPr>
+      <w:r>
+        <w:t xml:space="preserve">If you expect plasmids, you may want to adjust these criteria. In our case we have plasmids of interest (R1 and RP4) that are between 50,000 and 100,000 bp in length. We can filter the assemblies to keep only those that are within this range. This can be done using</w:t>
+      </w:r>
+      <w:r>
+        <w:t xml:space="preserve"> </w:t>
+      </w:r>
+      <w:r>
+        <w:rPr>
+          <w:b/>
+          <w:bCs/>
+        </w:rPr>
+        <w:t xml:space="preserve">seqkit</w:t>
+      </w:r>
+      <w:r>
+        <w:t xml:space="preserve"> </w:t>
+      </w:r>
+      <w:r>
+        <w:t xml:space="preserve">again, but this time we will use the</w:t>
+      </w:r>
+      <w:r>
+        <w:t xml:space="preserve"> </w:t>
+      </w:r>
+      <w:r>
+        <w:rPr>
+          <w:rStyle w:val="VerbatimChar"/>
+        </w:rPr>
+        <w:t xml:space="preserve">-m</w:t>
+      </w:r>
+      <w:r>
+        <w:t xml:space="preserve"> </w:t>
+      </w:r>
+      <w:r>
+        <w:t xml:space="preserve">and</w:t>
+      </w:r>
+      <w:r>
+        <w:t xml:space="preserve"> </w:t>
+      </w:r>
+      <w:r>
+        <w:rPr>
+          <w:rStyle w:val="VerbatimChar"/>
+        </w:rPr>
+        <w:t xml:space="preserve">-M</w:t>
+      </w:r>
+      <w:r>
+        <w:t xml:space="preserve"> </w:t>
+      </w:r>
+      <w:r>
+        <w:t xml:space="preserve">options to specify the minimum and maximum length of the sequences to keep.</w:t>
+      </w:r>
+    </w:p>
+    <w:p>
+      <w:pPr>
+        <w:pStyle w:val="SourceCode"/>
+      </w:pPr>
+      <w:r>
+        <w:rPr>
+          <w:rStyle w:val="CommentTok"/>
+        </w:rPr>
+        <w:t xml:space="preserve"># our plasmids are between 50000 and 100000bp</w:t>
+      </w:r>
+      <w:r>
+        <w:br/>
+      </w:r>
+      <w:r>
+        <w:br/>
+      </w:r>
+      <w:r>
+        <w:rPr>
+          <w:rStyle w:val="CommentTok"/>
+        </w:rPr>
+        <w:t xml:space="preserve"># run for loop to filter assemblies</w:t>
+      </w:r>
+      <w:r>
+        <w:br/>
+      </w:r>
+      <w:r>
+        <w:rPr>
+          <w:rStyle w:val="ControlFlowTok"/>
+        </w:rPr>
+        <w:t xml:space="preserve">for</w:t>
+      </w:r>
+      <w:r>
+        <w:rPr>
+          <w:rStyle w:val="NormalTok"/>
+        </w:rPr>
+        <w:t xml:space="preserve"> file </w:t>
+      </w:r>
+      <w:r>
+        <w:rPr>
+          <w:rStyle w:val="ControlFlowTok"/>
+        </w:rPr>
+        <w:t xml:space="preserve">in</w:t>
+      </w:r>
+      <w:r>
+        <w:rPr>
+          <w:rStyle w:val="NormalTok"/>
+        </w:rPr>
+        <w:t xml:space="preserve"> assemblies</w:t>
+      </w:r>
+      <w:r>
+        <w:rPr>
+          <w:rStyle w:val="SpecialCharTok"/>
+        </w:rPr>
+        <w:t xml:space="preserve">/</w:t>
+      </w:r>
+      <w:r>
+        <w:rPr>
+          <w:rStyle w:val="ErrorTok"/>
+        </w:rPr>
+        <w:t xml:space="preserve">*</w:t>
+      </w:r>
+      <w:r>
+        <w:rPr>
+          <w:rStyle w:val="NormalTok"/>
+        </w:rPr>
+        <w:t xml:space="preserve">.fasta; do</w:t>
+      </w:r>
+      <w:r>
+        <w:br/>
+      </w:r>
+      <w:r>
+        <w:rPr>
+          <w:rStyle w:val="NormalTok"/>
+        </w:rPr>
+        <w:t xml:space="preserve">    </w:t>
+      </w:r>
+      <w:r>
+        <w:rPr>
+          <w:rStyle w:val="CommentTok"/>
+        </w:rPr>
+        <w:t xml:space="preserve"># get the filename without the extension</w:t>
+      </w:r>
+      <w:r>
+        <w:br/>
+      </w:r>
+      <w:r>
+        <w:rPr>
+          <w:rStyle w:val="NormalTok"/>
+        </w:rPr>
+        <w:t xml:space="preserve">    filename</w:t>
+      </w:r>
+      <w:r>
+        <w:rPr>
+          <w:rStyle w:val="OtherTok"/>
+        </w:rPr>
+        <w:t xml:space="preserve">=</w:t>
+      </w:r>
+      <w:r>
+        <w:rPr>
+          <w:rStyle w:val="ErrorTok"/>
+        </w:rPr>
+        <w:t xml:space="preserve">$</w:t>
+      </w:r>
+      <w:r>
+        <w:rPr>
+          <w:rStyle w:val="NormalTok"/>
+        </w:rPr>
+        <w:t xml:space="preserve">(basename </w:t>
+      </w:r>
+      <w:r>
+        <w:rPr>
+          <w:rStyle w:val="SpecialCharTok"/>
+        </w:rPr>
+        <w:t xml:space="preserve">$</w:t>
+      </w:r>
+      <w:r>
+        <w:rPr>
+          <w:rStyle w:val="NormalTok"/>
+        </w:rPr>
+        <w:t xml:space="preserve">{file%.fasta})</w:t>
+      </w:r>
+      <w:r>
+        <w:br/>
+      </w:r>
+      <w:r>
+        <w:br/>
+      </w:r>
+      <w:r>
+        <w:rPr>
+          <w:rStyle w:val="NormalTok"/>
+        </w:rPr>
+        <w:t xml:space="preserve">    </w:t>
+      </w:r>
+      <w:r>
+        <w:rPr>
+          <w:rStyle w:val="CommentTok"/>
+        </w:rPr>
+        <w:t xml:space="preserve"># filter the fasta file based on expected genome size</w:t>
+      </w:r>
+      <w:r>
+        <w:br/>
+      </w:r>
+      <w:r>
+        <w:rPr>
+          <w:rStyle w:val="NormalTok"/>
+        </w:rPr>
+        <w:t xml:space="preserve">    seqkit seq </w:t>
+      </w:r>
+      <w:r>
+        <w:rPr>
+          <w:rStyle w:val="SpecialCharTok"/>
+        </w:rPr>
+        <w:t xml:space="preserve">-</w:t>
+      </w:r>
+      <w:r>
+        <w:rPr>
+          <w:rStyle w:val="NormalTok"/>
+        </w:rPr>
+        <w:t xml:space="preserve">g </w:t>
+      </w:r>
+      <w:r>
+        <w:rPr>
+          <w:rStyle w:val="SpecialCharTok"/>
+        </w:rPr>
+        <w:t xml:space="preserve">-</w:t>
+      </w:r>
+      <w:r>
+        <w:rPr>
+          <w:rStyle w:val="NormalTok"/>
+        </w:rPr>
+        <w:t xml:space="preserve">m </w:t>
+      </w:r>
+      <w:r>
+        <w:rPr>
+          <w:rStyle w:val="DecValTok"/>
+        </w:rPr>
+        <w:t xml:space="preserve">50000</w:t>
+      </w:r>
+      <w:r>
+        <w:rPr>
+          <w:rStyle w:val="NormalTok"/>
+        </w:rPr>
+        <w:t xml:space="preserve"> </w:t>
+      </w:r>
+      <w:r>
+        <w:rPr>
+          <w:rStyle w:val="SpecialCharTok"/>
+        </w:rPr>
+        <w:t xml:space="preserve">-</w:t>
+      </w:r>
+      <w:r>
+        <w:rPr>
+          <w:rStyle w:val="NormalTok"/>
+        </w:rPr>
+        <w:t xml:space="preserve">M </w:t>
+      </w:r>
+      <w:r>
+        <w:rPr>
+          <w:rStyle w:val="DecValTok"/>
+        </w:rPr>
+        <w:t xml:space="preserve">110000</w:t>
+      </w:r>
+      <w:r>
+        <w:rPr>
+          <w:rStyle w:val="NormalTok"/>
+        </w:rPr>
+        <w:t xml:space="preserve"> </w:t>
+      </w:r>
+      <w:r>
+        <w:rPr>
+          <w:rStyle w:val="StringTok"/>
+        </w:rPr>
+        <w:t xml:space="preserve">"$file"</w:t>
+      </w:r>
+      <w:r>
+        <w:rPr>
+          <w:rStyle w:val="NormalTok"/>
+        </w:rPr>
+        <w:t xml:space="preserve"> </w:t>
+      </w:r>
+      <w:r>
+        <w:rPr>
+          <w:rStyle w:val="SpecialCharTok"/>
+        </w:rPr>
+        <w:t xml:space="preserve">&gt;</w:t>
+      </w:r>
+      <w:r>
+        <w:rPr>
+          <w:rStyle w:val="NormalTok"/>
+        </w:rPr>
+        <w:t xml:space="preserve"> </w:t>
+      </w:r>
+      <w:r>
+        <w:rPr>
+          <w:rStyle w:val="StringTok"/>
+        </w:rPr>
+        <w:t xml:space="preserve">"assemblies/filtered_assemblies/${filename}_filtered.fasta"</w:t>
+      </w:r>
+      <w:r>
+        <w:br/>
+      </w:r>
+      <w:r>
+        <w:br/>
+      </w:r>
+      <w:r>
+        <w:rPr>
+          <w:rStyle w:val="NormalTok"/>
+        </w:rPr>
+        <w:t xml:space="preserve">    </w:t>
+      </w:r>
+      <w:r>
+        <w:rPr>
+          <w:rStyle w:val="CommentTok"/>
+        </w:rPr>
+        <w:t xml:space="preserve"># if the filtered file is empty, remove it</w:t>
+      </w:r>
+      <w:r>
+        <w:br/>
+      </w:r>
+      <w:r>
+        <w:rPr>
+          <w:rStyle w:val="NormalTok"/>
+        </w:rPr>
+        <w:t xml:space="preserve">    </w:t>
+      </w:r>
+      <w:r>
+        <w:rPr>
+          <w:rStyle w:val="ControlFlowTok"/>
+        </w:rPr>
+        <w:t xml:space="preserve">if</w:t>
+      </w:r>
+      <w:r>
+        <w:rPr>
+          <w:rStyle w:val="NormalTok"/>
+        </w:rPr>
+        <w:t xml:space="preserve"> [ </w:t>
+      </w:r>
+      <w:r>
+        <w:rPr>
+          <w:rStyle w:val="SpecialCharTok"/>
+        </w:rPr>
+        <w:t xml:space="preserve">!</w:t>
+      </w:r>
+      <w:r>
+        <w:rPr>
+          <w:rStyle w:val="NormalTok"/>
+        </w:rPr>
+        <w:t xml:space="preserve"> </w:t>
+      </w:r>
+      <w:r>
+        <w:rPr>
+          <w:rStyle w:val="SpecialCharTok"/>
+        </w:rPr>
+        <w:t xml:space="preserve">-</w:t>
+      </w:r>
+      <w:r>
+        <w:rPr>
+          <w:rStyle w:val="NormalTok"/>
+        </w:rPr>
+        <w:t xml:space="preserve">s </w:t>
+      </w:r>
+      <w:r>
+        <w:rPr>
+          <w:rStyle w:val="StringTok"/>
+        </w:rPr>
+        <w:t xml:space="preserve">"assemblies/filtered_assemblies/${filename}_filtered_plasmid.fasta"</w:t>
+      </w:r>
+      <w:r>
+        <w:rPr>
+          <w:rStyle w:val="NormalTok"/>
+        </w:rPr>
+        <w:t xml:space="preserve"> ]; then</w:t>
+      </w:r>
+      <w:r>
+        <w:br/>
+      </w:r>
+      <w:r>
+        <w:rPr>
+          <w:rStyle w:val="NormalTok"/>
+        </w:rPr>
+        <w:t xml:space="preserve">        rm </w:t>
+      </w:r>
+      <w:r>
+        <w:rPr>
+          <w:rStyle w:val="SpecialCharTok"/>
+        </w:rPr>
+        <w:t xml:space="preserve">-</w:t>
+      </w:r>
+      <w:r>
+        <w:rPr>
+          <w:rStyle w:val="NormalTok"/>
+        </w:rPr>
+        <w:t xml:space="preserve">f </w:t>
+      </w:r>
+      <w:r>
+        <w:rPr>
+          <w:rStyle w:val="StringTok"/>
+        </w:rPr>
+        <w:t xml:space="preserve">"assemblies/filtered_assemblies/${filename}_filtered_plasmid.fasta"</w:t>
+      </w:r>
+      <w:r>
+        <w:br/>
+      </w:r>
+      <w:r>
+        <w:rPr>
+          <w:rStyle w:val="NormalTok"/>
+        </w:rPr>
+        <w:t xml:space="preserve">    fi</w:t>
+      </w:r>
+      <w:r>
+        <w:br/>
+      </w:r>
+      <w:r>
+        <w:rPr>
+          <w:rStyle w:val="NormalTok"/>
+        </w:rPr>
+        <w:t xml:space="preserve">done</w:t>
+      </w:r>
+    </w:p>
+    <w:p>
+      <w:pPr>
+        <w:pStyle w:val="FirstParagraph"/>
+      </w:pPr>
+      <w:r>
+        <w:t xml:space="preserve">We are now ready to proceed to the next steps of the pipeline, actually using the</w:t>
+      </w:r>
+      <w:r>
+        <w:t xml:space="preserve"> </w:t>
+      </w:r>
+      <w:r>
+        <w:rPr>
+          <w:b/>
+          <w:bCs/>
+        </w:rPr>
+        <w:t xml:space="preserve">autocycler</w:t>
+      </w:r>
+      <w:r>
+        <w:t xml:space="preserve"> </w:t>
+      </w:r>
+      <w:r>
+        <w:t xml:space="preserve">commands. At this stage you may want to manually separate your assemblies into individual folders. This should all be much less computationally intensive than the previous steps, so you can probably easily run these on your local machine.</w:t>
       </w:r>
     </w:p>
     <w:bookmarkEnd w:id="47"/>
-    <w:bookmarkStart w:id="48" w:name="finding-a-consensus-assembly"/>
+    <w:bookmarkStart w:id="55" w:name="finding-a-consensus-assembly"/>
     <w:p>
       <w:pPr>
         <w:pStyle w:val="Heading2"/>
@@ -5792,18 +7157,1541 @@
         <w:t xml:space="preserve">Finding a consensus assembly</w:t>
       </w:r>
     </w:p>
-    <w:bookmarkEnd w:id="48"/>
-    <w:bookmarkStart w:id="49" w:name="polishing-the-assembly"/>
+    <w:p>
+      <w:pPr>
+        <w:pStyle w:val="FirstParagraph"/>
+      </w:pPr>
+      <w:r>
+        <w:t xml:space="preserve">We follow the steps as documented by</w:t>
+      </w:r>
+      <w:r>
+        <w:t xml:space="preserve"> </w:t>
+      </w:r>
+      <w:hyperlink r:id="rId48">
+        <w:r>
+          <w:rPr>
+            <w:rStyle w:val="Hyperlink"/>
+            <w:b/>
+            <w:bCs/>
+          </w:rPr>
+          <w:t xml:space="preserve">Autocycler</w:t>
+        </w:r>
+      </w:hyperlink>
+      <w:r>
+        <w:t xml:space="preserve">. The</w:t>
+      </w:r>
+      <w:r>
+        <w:t xml:space="preserve"> </w:t>
+      </w:r>
+      <w:hyperlink r:id="rId49">
+        <w:r>
+          <w:rPr>
+            <w:rStyle w:val="Hyperlink"/>
+          </w:rPr>
+          <w:t xml:space="preserve">Wiki pages</w:t>
+        </w:r>
+      </w:hyperlink>
+      <w:r>
+        <w:t xml:space="preserve"> </w:t>
+      </w:r>
+      <w:r>
+        <w:t xml:space="preserve">are extremely useful and I am mainly summarising content from there. They contain lots of FAQs and troubleshooting tips if you come into trouble.</w:t>
+      </w:r>
+    </w:p>
+    <w:p>
+      <w:pPr>
+        <w:pStyle w:val="BodyText"/>
+      </w:pPr>
+      <w:r>
+        <w:t xml:space="preserve">First</w:t>
+      </w:r>
+      <w:hyperlink r:id="rId50">
+        <w:r>
+          <w:rPr>
+            <w:rStyle w:val="Hyperlink"/>
+            <w:b/>
+            <w:bCs/>
+          </w:rPr>
+          <w:t xml:space="preserve">autocycler compress</w:t>
+        </w:r>
+      </w:hyperlink>
+      <w:r>
+        <w:t xml:space="preserve"> </w:t>
+      </w:r>
+      <w:r>
+        <w:t xml:space="preserve">uses the input assemblies to build a compacted De Bruijn graph (a.k.a. a unitig graph). This command takes an input directory named</w:t>
+      </w:r>
+      <w:r>
+        <w:t xml:space="preserve"> </w:t>
+      </w:r>
+      <w:r>
+        <w:rPr>
+          <w:b/>
+          <w:bCs/>
+        </w:rPr>
+        <w:t xml:space="preserve">filtered/assemblies</w:t>
+      </w:r>
+      <w:r>
+        <w:t xml:space="preserve"> </w:t>
+      </w:r>
+      <w:r>
+        <w:t xml:space="preserve">which contains the input assemblies in FASTA format. It will create the</w:t>
+      </w:r>
+      <w:r>
+        <w:t xml:space="preserve"> </w:t>
+      </w:r>
+      <w:r>
+        <w:rPr>
+          <w:b/>
+          <w:bCs/>
+        </w:rPr>
+        <w:t xml:space="preserve">debruijn</w:t>
+      </w:r>
+      <w:r>
+        <w:t xml:space="preserve"> </w:t>
+      </w:r>
+      <w:r>
+        <w:t xml:space="preserve">directory which will contain the graph as file named</w:t>
+      </w:r>
+      <w:r>
+        <w:t xml:space="preserve"> </w:t>
+      </w:r>
+      <w:r>
+        <w:rPr>
+          <w:b/>
+          <w:bCs/>
+        </w:rPr>
+        <w:t xml:space="preserve">input_assemblies.gfa</w:t>
+      </w:r>
+      <w:r>
+        <w:t xml:space="preserve">.</w:t>
+      </w:r>
+    </w:p>
+    <w:p>
+      <w:pPr>
+        <w:pStyle w:val="SourceCode"/>
+      </w:pPr>
+      <w:r>
+        <w:rPr>
+          <w:rStyle w:val="CommentTok"/>
+        </w:rPr>
+        <w:t xml:space="preserve"># run autocycler compress to create a de bruijn graph of all the assemblies</w:t>
+      </w:r>
+      <w:r>
+        <w:br/>
+      </w:r>
+      <w:r>
+        <w:rPr>
+          <w:rStyle w:val="NormalTok"/>
+        </w:rPr>
+        <w:t xml:space="preserve">autocycler compress </w:t>
+      </w:r>
+      <w:r>
+        <w:rPr>
+          <w:rStyle w:val="SpecialCharTok"/>
+        </w:rPr>
+        <w:t xml:space="preserve">-</w:t>
+      </w:r>
+      <w:r>
+        <w:rPr>
+          <w:rStyle w:val="NormalTok"/>
+        </w:rPr>
+        <w:t xml:space="preserve">i assemblies</w:t>
+      </w:r>
+      <w:r>
+        <w:rPr>
+          <w:rStyle w:val="SpecialCharTok"/>
+        </w:rPr>
+        <w:t xml:space="preserve">/</w:t>
+      </w:r>
+      <w:r>
+        <w:rPr>
+          <w:rStyle w:val="NormalTok"/>
+        </w:rPr>
+        <w:t xml:space="preserve">filtered_assemblies </w:t>
+      </w:r>
+      <w:r>
+        <w:rPr>
+          <w:rStyle w:val="SpecialCharTok"/>
+        </w:rPr>
+        <w:t xml:space="preserve">-</w:t>
+      </w:r>
+      <w:r>
+        <w:rPr>
+          <w:rStyle w:val="NormalTok"/>
+        </w:rPr>
+        <w:t xml:space="preserve">a assemblies</w:t>
+      </w:r>
+      <w:r>
+        <w:rPr>
+          <w:rStyle w:val="SpecialCharTok"/>
+        </w:rPr>
+        <w:t xml:space="preserve">/</w:t>
+      </w:r>
+      <w:r>
+        <w:rPr>
+          <w:rStyle w:val="NormalTok"/>
+        </w:rPr>
+        <w:t xml:space="preserve">filtered_assemblies</w:t>
+      </w:r>
+      <w:r>
+        <w:rPr>
+          <w:rStyle w:val="SpecialCharTok"/>
+        </w:rPr>
+        <w:t xml:space="preserve">/</w:t>
+      </w:r>
+      <w:r>
+        <w:rPr>
+          <w:rStyle w:val="NormalTok"/>
+        </w:rPr>
+        <w:t xml:space="preserve">debruijn</w:t>
+      </w:r>
+    </w:p>
+    <w:p>
+      <w:pPr>
+        <w:pStyle w:val="FirstParagraph"/>
+      </w:pPr>
+      <w:r>
+        <w:t xml:space="preserve">Next,</w:t>
+      </w:r>
+      <w:r>
+        <w:t xml:space="preserve"> </w:t>
+      </w:r>
+      <w:hyperlink r:id="rId51">
+        <w:r>
+          <w:rPr>
+            <w:rStyle w:val="Hyperlink"/>
+            <w:b/>
+            <w:bCs/>
+          </w:rPr>
+          <w:t xml:space="preserve">autocycle cluster</w:t>
+        </w:r>
+      </w:hyperlink>
+      <w:r>
+        <w:t xml:space="preserve"> </w:t>
+      </w:r>
+      <w:r>
+        <w:t xml:space="preserve">groups input contigs into clusters. A cluster is a group of contigs which represent the same genomic sequence. It also decides which of these clusters should be included in the final assembly (QC-pass) and which should not (QC-fail). This command takes a directory created by</w:t>
+      </w:r>
+      <w:r>
+        <w:t xml:space="preserve"> </w:t>
+      </w:r>
+      <w:r>
+        <w:rPr>
+          <w:b/>
+          <w:bCs/>
+        </w:rPr>
+        <w:t xml:space="preserve">autocycler compress</w:t>
+      </w:r>
+      <w:r>
+        <w:t xml:space="preserve"> </w:t>
+      </w:r>
+      <w:r>
+        <w:t xml:space="preserve">(named</w:t>
+      </w:r>
+      <w:r>
+        <w:t xml:space="preserve"> </w:t>
+      </w:r>
+      <w:r>
+        <w:rPr>
+          <w:b/>
+          <w:bCs/>
+        </w:rPr>
+        <w:t xml:space="preserve">debruijn</w:t>
+      </w:r>
+      <w:r>
+        <w:t xml:space="preserve"> </w:t>
+      </w:r>
+      <w:r>
+        <w:t xml:space="preserve">in the example) which must contain an</w:t>
+      </w:r>
+      <w:r>
+        <w:t xml:space="preserve"> </w:t>
+      </w:r>
+      <w:r>
+        <w:rPr>
+          <w:b/>
+          <w:bCs/>
+        </w:rPr>
+        <w:t xml:space="preserve">input_assemblies.gfa</w:t>
+      </w:r>
+      <w:r>
+        <w:t xml:space="preserve"> </w:t>
+      </w:r>
+      <w:r>
+        <w:t xml:space="preserve">file. It will create a subdirectory named</w:t>
+      </w:r>
+      <w:r>
+        <w:t xml:space="preserve"> </w:t>
+      </w:r>
+      <w:r>
+        <w:rPr>
+          <w:b/>
+          <w:bCs/>
+        </w:rPr>
+        <w:t xml:space="preserve">clustering</w:t>
+      </w:r>
+      <w:r>
+        <w:t xml:space="preserve"> </w:t>
+      </w:r>
+      <w:r>
+        <w:t xml:space="preserve">which in turn contains a</w:t>
+      </w:r>
+      <w:r>
+        <w:t xml:space="preserve"> </w:t>
+      </w:r>
+      <w:r>
+        <w:rPr>
+          <w:b/>
+          <w:bCs/>
+        </w:rPr>
+        <w:t xml:space="preserve">qc_pass</w:t>
+      </w:r>
+      <w:r>
+        <w:t xml:space="preserve"> </w:t>
+      </w:r>
+      <w:r>
+        <w:t xml:space="preserve">directory for the good clusters and a</w:t>
+      </w:r>
+      <w:r>
+        <w:t xml:space="preserve"> </w:t>
+      </w:r>
+      <w:r>
+        <w:rPr>
+          <w:b/>
+          <w:bCs/>
+        </w:rPr>
+        <w:t xml:space="preserve">qc_fail</w:t>
+      </w:r>
+      <w:r>
+        <w:t xml:space="preserve"> </w:t>
+      </w:r>
+      <w:r>
+        <w:t xml:space="preserve">directory for the bad clusters.</w:t>
+      </w:r>
+    </w:p>
+    <w:p>
+      <w:pPr>
+        <w:pStyle w:val="SourceCode"/>
+      </w:pPr>
+      <w:r>
+        <w:rPr>
+          <w:rStyle w:val="CommentTok"/>
+        </w:rPr>
+        <w:t xml:space="preserve"># run autocycler cluster to see which bits of the assembly should be included in the final assembly</w:t>
+      </w:r>
+      <w:r>
+        <w:br/>
+      </w:r>
+      <w:r>
+        <w:rPr>
+          <w:rStyle w:val="NormalTok"/>
+        </w:rPr>
+        <w:t xml:space="preserve">autocycler cluster </w:t>
+      </w:r>
+      <w:r>
+        <w:rPr>
+          <w:rStyle w:val="SpecialCharTok"/>
+        </w:rPr>
+        <w:t xml:space="preserve">-</w:t>
+      </w:r>
+      <w:r>
+        <w:rPr>
+          <w:rStyle w:val="NormalTok"/>
+        </w:rPr>
+        <w:t xml:space="preserve">a assemblies</w:t>
+      </w:r>
+      <w:r>
+        <w:rPr>
+          <w:rStyle w:val="SpecialCharTok"/>
+        </w:rPr>
+        <w:t xml:space="preserve">/</w:t>
+      </w:r>
+      <w:r>
+        <w:rPr>
+          <w:rStyle w:val="NormalTok"/>
+        </w:rPr>
+        <w:t xml:space="preserve">filtered_assemblies</w:t>
+      </w:r>
+      <w:r>
+        <w:rPr>
+          <w:rStyle w:val="SpecialCharTok"/>
+        </w:rPr>
+        <w:t xml:space="preserve">/</w:t>
+      </w:r>
+      <w:r>
+        <w:rPr>
+          <w:rStyle w:val="NormalTok"/>
+        </w:rPr>
+        <w:t xml:space="preserve">debruijn</w:t>
+      </w:r>
+    </w:p>
+    <w:p>
+      <w:pPr>
+        <w:pStyle w:val="FirstParagraph"/>
+      </w:pPr>
+      <w:hyperlink r:id="rId52">
+        <w:r>
+          <w:rPr>
+            <w:rStyle w:val="Hyperlink"/>
+            <w:b/>
+            <w:bCs/>
+          </w:rPr>
+          <w:t xml:space="preserve">autocycler trim</w:t>
+        </w:r>
+      </w:hyperlink>
+      <w:r>
+        <w:t xml:space="preserve"> </w:t>
+      </w:r>
+      <w:r>
+        <w:t xml:space="preserve">then trims excess sequences that can be present in long read contigs. This command goes through each cluster and trims each contig looking for hairpin and start-end circular overlaps. At the end of this step, remaining contigs in each cluster are in close agreement to each other.</w:t>
+      </w:r>
+    </w:p>
+    <w:p>
+      <w:pPr>
+        <w:pStyle w:val="SourceCode"/>
+      </w:pPr>
+      <w:r>
+        <w:rPr>
+          <w:rStyle w:val="CommentTok"/>
+        </w:rPr>
+        <w:t xml:space="preserve"># run autocycler trim to get rid of excess repetitive sequences</w:t>
+      </w:r>
+      <w:r>
+        <w:br/>
+      </w:r>
+      <w:r>
+        <w:rPr>
+          <w:rStyle w:val="ControlFlowTok"/>
+        </w:rPr>
+        <w:t xml:space="preserve">for</w:t>
+      </w:r>
+      <w:r>
+        <w:rPr>
+          <w:rStyle w:val="NormalTok"/>
+        </w:rPr>
+        <w:t xml:space="preserve"> c </w:t>
+      </w:r>
+      <w:r>
+        <w:rPr>
+          <w:rStyle w:val="ControlFlowTok"/>
+        </w:rPr>
+        <w:t xml:space="preserve">in</w:t>
+      </w:r>
+      <w:r>
+        <w:rPr>
+          <w:rStyle w:val="NormalTok"/>
+        </w:rPr>
+        <w:t xml:space="preserve"> assemblies</w:t>
+      </w:r>
+      <w:r>
+        <w:rPr>
+          <w:rStyle w:val="SpecialCharTok"/>
+        </w:rPr>
+        <w:t xml:space="preserve">/</w:t>
+      </w:r>
+      <w:r>
+        <w:rPr>
+          <w:rStyle w:val="NormalTok"/>
+        </w:rPr>
+        <w:t xml:space="preserve">filtered_assemblies</w:t>
+      </w:r>
+      <w:r>
+        <w:rPr>
+          <w:rStyle w:val="SpecialCharTok"/>
+        </w:rPr>
+        <w:t xml:space="preserve">/</w:t>
+      </w:r>
+      <w:r>
+        <w:rPr>
+          <w:rStyle w:val="NormalTok"/>
+        </w:rPr>
+        <w:t xml:space="preserve">debruijn</w:t>
+      </w:r>
+      <w:r>
+        <w:rPr>
+          <w:rStyle w:val="SpecialCharTok"/>
+        </w:rPr>
+        <w:t xml:space="preserve">/</w:t>
+      </w:r>
+      <w:r>
+        <w:rPr>
+          <w:rStyle w:val="NormalTok"/>
+        </w:rPr>
+        <w:t xml:space="preserve">clustering</w:t>
+      </w:r>
+      <w:r>
+        <w:rPr>
+          <w:rStyle w:val="SpecialCharTok"/>
+        </w:rPr>
+        <w:t xml:space="preserve">/</w:t>
+      </w:r>
+      <w:r>
+        <w:rPr>
+          <w:rStyle w:val="NormalTok"/>
+        </w:rPr>
+        <w:t xml:space="preserve">qc_pass</w:t>
+      </w:r>
+      <w:r>
+        <w:rPr>
+          <w:rStyle w:val="SpecialCharTok"/>
+        </w:rPr>
+        <w:t xml:space="preserve">/</w:t>
+      </w:r>
+      <w:r>
+        <w:rPr>
+          <w:rStyle w:val="NormalTok"/>
+        </w:rPr>
+        <w:t xml:space="preserve">cluster_</w:t>
+      </w:r>
+      <w:r>
+        <w:rPr>
+          <w:rStyle w:val="SpecialCharTok"/>
+        </w:rPr>
+        <w:t xml:space="preserve">*</w:t>
+      </w:r>
+      <w:r>
+        <w:rPr>
+          <w:rStyle w:val="NormalTok"/>
+        </w:rPr>
+        <w:t xml:space="preserve">; do</w:t>
+      </w:r>
+      <w:r>
+        <w:br/>
+      </w:r>
+      <w:r>
+        <w:rPr>
+          <w:rStyle w:val="NormalTok"/>
+        </w:rPr>
+        <w:t xml:space="preserve">    autocycler trim </w:t>
+      </w:r>
+      <w:r>
+        <w:rPr>
+          <w:rStyle w:val="SpecialCharTok"/>
+        </w:rPr>
+        <w:t xml:space="preserve">-</w:t>
+      </w:r>
+      <w:r>
+        <w:rPr>
+          <w:rStyle w:val="NormalTok"/>
+        </w:rPr>
+        <w:t xml:space="preserve">c </w:t>
+      </w:r>
+      <w:r>
+        <w:rPr>
+          <w:rStyle w:val="StringTok"/>
+        </w:rPr>
+        <w:t xml:space="preserve">"$c"</w:t>
+      </w:r>
+      <w:r>
+        <w:br/>
+      </w:r>
+      <w:r>
+        <w:rPr>
+          <w:rStyle w:val="NormalTok"/>
+        </w:rPr>
+        <w:t xml:space="preserve">done</w:t>
+      </w:r>
+    </w:p>
+    <w:p>
+      <w:pPr>
+        <w:pStyle w:val="FirstParagraph"/>
+      </w:pPr>
+      <w:hyperlink r:id="rId53">
+        <w:r>
+          <w:rPr>
+            <w:rStyle w:val="Hyperlink"/>
+            <w:b/>
+            <w:bCs/>
+          </w:rPr>
+          <w:t xml:space="preserve">autocyler resolve</w:t>
+        </w:r>
+      </w:hyperlink>
+      <w:r>
+        <w:t xml:space="preserve"> </w:t>
+      </w:r>
+      <w:r>
+        <w:t xml:space="preserve">aims to resolve repeats and ambiguities in each cluster. By the end of it, hopefully there is a single consentig for each cluster. This command runs through each cluster in</w:t>
+      </w:r>
+      <w:r>
+        <w:t xml:space="preserve"> </w:t>
+      </w:r>
+      <w:r>
+        <w:rPr>
+          <w:b/>
+          <w:bCs/>
+        </w:rPr>
+        <w:t xml:space="preserve">qc_pass</w:t>
+      </w:r>
+      <w:r>
+        <w:t xml:space="preserve">.</w:t>
+      </w:r>
+    </w:p>
+    <w:p>
+      <w:pPr>
+        <w:pStyle w:val="SourceCode"/>
+      </w:pPr>
+      <w:r>
+        <w:rPr>
+          <w:rStyle w:val="CommentTok"/>
+        </w:rPr>
+        <w:t xml:space="preserve"># run autocycler resolve to resolve repeats and ambiguities in each cluster</w:t>
+      </w:r>
+      <w:r>
+        <w:br/>
+      </w:r>
+      <w:r>
+        <w:rPr>
+          <w:rStyle w:val="ControlFlowTok"/>
+        </w:rPr>
+        <w:t xml:space="preserve">for</w:t>
+      </w:r>
+      <w:r>
+        <w:rPr>
+          <w:rStyle w:val="NormalTok"/>
+        </w:rPr>
+        <w:t xml:space="preserve"> c </w:t>
+      </w:r>
+      <w:r>
+        <w:rPr>
+          <w:rStyle w:val="ControlFlowTok"/>
+        </w:rPr>
+        <w:t xml:space="preserve">in</w:t>
+      </w:r>
+      <w:r>
+        <w:rPr>
+          <w:rStyle w:val="NormalTok"/>
+        </w:rPr>
+        <w:t xml:space="preserve"> assemblies</w:t>
+      </w:r>
+      <w:r>
+        <w:rPr>
+          <w:rStyle w:val="SpecialCharTok"/>
+        </w:rPr>
+        <w:t xml:space="preserve">/</w:t>
+      </w:r>
+      <w:r>
+        <w:rPr>
+          <w:rStyle w:val="NormalTok"/>
+        </w:rPr>
+        <w:t xml:space="preserve">filtered_assemblies</w:t>
+      </w:r>
+      <w:r>
+        <w:rPr>
+          <w:rStyle w:val="SpecialCharTok"/>
+        </w:rPr>
+        <w:t xml:space="preserve">/</w:t>
+      </w:r>
+      <w:r>
+        <w:rPr>
+          <w:rStyle w:val="NormalTok"/>
+        </w:rPr>
+        <w:t xml:space="preserve">debruijn</w:t>
+      </w:r>
+      <w:r>
+        <w:rPr>
+          <w:rStyle w:val="SpecialCharTok"/>
+        </w:rPr>
+        <w:t xml:space="preserve">/</w:t>
+      </w:r>
+      <w:r>
+        <w:rPr>
+          <w:rStyle w:val="NormalTok"/>
+        </w:rPr>
+        <w:t xml:space="preserve">clustering</w:t>
+      </w:r>
+      <w:r>
+        <w:rPr>
+          <w:rStyle w:val="SpecialCharTok"/>
+        </w:rPr>
+        <w:t xml:space="preserve">/</w:t>
+      </w:r>
+      <w:r>
+        <w:rPr>
+          <w:rStyle w:val="NormalTok"/>
+        </w:rPr>
+        <w:t xml:space="preserve">qc_pass</w:t>
+      </w:r>
+      <w:r>
+        <w:rPr>
+          <w:rStyle w:val="SpecialCharTok"/>
+        </w:rPr>
+        <w:t xml:space="preserve">/</w:t>
+      </w:r>
+      <w:r>
+        <w:rPr>
+          <w:rStyle w:val="NormalTok"/>
+        </w:rPr>
+        <w:t xml:space="preserve">cluster_</w:t>
+      </w:r>
+      <w:r>
+        <w:rPr>
+          <w:rStyle w:val="SpecialCharTok"/>
+        </w:rPr>
+        <w:t xml:space="preserve">*</w:t>
+      </w:r>
+      <w:r>
+        <w:rPr>
+          <w:rStyle w:val="NormalTok"/>
+        </w:rPr>
+        <w:t xml:space="preserve">; do</w:t>
+      </w:r>
+      <w:r>
+        <w:br/>
+      </w:r>
+      <w:r>
+        <w:rPr>
+          <w:rStyle w:val="NormalTok"/>
+        </w:rPr>
+        <w:t xml:space="preserve">    autocycler resolve </w:t>
+      </w:r>
+      <w:r>
+        <w:rPr>
+          <w:rStyle w:val="SpecialCharTok"/>
+        </w:rPr>
+        <w:t xml:space="preserve">-</w:t>
+      </w:r>
+      <w:r>
+        <w:rPr>
+          <w:rStyle w:val="NormalTok"/>
+        </w:rPr>
+        <w:t xml:space="preserve">c </w:t>
+      </w:r>
+      <w:r>
+        <w:rPr>
+          <w:rStyle w:val="StringTok"/>
+        </w:rPr>
+        <w:t xml:space="preserve">"$c"</w:t>
+      </w:r>
+      <w:r>
+        <w:br/>
+      </w:r>
+      <w:r>
+        <w:rPr>
+          <w:rStyle w:val="NormalTok"/>
+        </w:rPr>
+        <w:t xml:space="preserve">done</w:t>
+      </w:r>
+    </w:p>
+    <w:p>
+      <w:pPr>
+        <w:pStyle w:val="FirstParagraph"/>
+      </w:pPr>
+      <w:r>
+        <w:t xml:space="preserve">Finally, the resolved sequences for each cluster are combined into a single assembly. This command takes an autocycler directory (</w:t>
+      </w:r>
+      <w:r>
+        <w:rPr>
+          <w:b/>
+          <w:bCs/>
+        </w:rPr>
+        <w:t xml:space="preserve">debuijn</w:t>
+      </w:r>
+      <w:r>
+        <w:t xml:space="preserve"> </w:t>
+      </w:r>
+      <w:r>
+        <w:t xml:space="preserve">in this example) and one or more cluster graphs (typically</w:t>
+      </w:r>
+      <w:r>
+        <w:t xml:space="preserve"> </w:t>
+      </w:r>
+      <w:r>
+        <w:rPr>
+          <w:b/>
+          <w:bCs/>
+        </w:rPr>
+        <w:t xml:space="preserve">5_final.gfa</w:t>
+      </w:r>
+      <w:r>
+        <w:t xml:space="preserve">) and creates</w:t>
+      </w:r>
+      <w:r>
+        <w:t xml:space="preserve"> </w:t>
+      </w:r>
+      <w:r>
+        <w:rPr>
+          <w:b/>
+          <w:bCs/>
+        </w:rPr>
+        <w:t xml:space="preserve">consensus_assembly.fasta</w:t>
+      </w:r>
+      <w:r>
+        <w:t xml:space="preserve"> </w:t>
+      </w:r>
+      <w:r>
+        <w:t xml:space="preserve">and</w:t>
+      </w:r>
+      <w:r>
+        <w:t xml:space="preserve"> </w:t>
+      </w:r>
+      <w:r>
+        <w:rPr>
+          <w:b/>
+          <w:bCs/>
+        </w:rPr>
+        <w:t xml:space="preserve">consensus_assembly.gfa</w:t>
+      </w:r>
+      <w:r>
+        <w:t xml:space="preserve"> </w:t>
+      </w:r>
+      <w:r>
+        <w:t xml:space="preserve">files in the</w:t>
+      </w:r>
+      <w:r>
+        <w:t xml:space="preserve"> </w:t>
+      </w:r>
+      <w:r>
+        <w:rPr>
+          <w:b/>
+          <w:bCs/>
+        </w:rPr>
+        <w:t xml:space="preserve">debuijn</w:t>
+      </w:r>
+      <w:r>
+        <w:t xml:space="preserve"> </w:t>
+      </w:r>
+      <w:r>
+        <w:t xml:space="preserve">directory.</w:t>
+      </w:r>
+    </w:p>
+    <w:p>
+      <w:pPr>
+        <w:pStyle w:val="SourceCode"/>
+      </w:pPr>
+      <w:r>
+        <w:rPr>
+          <w:rStyle w:val="CommentTok"/>
+        </w:rPr>
+        <w:t xml:space="preserve"># combine the resolved sequences into a final assembly</w:t>
+      </w:r>
+      <w:r>
+        <w:br/>
+      </w:r>
+      <w:r>
+        <w:rPr>
+          <w:rStyle w:val="NormalTok"/>
+        </w:rPr>
+        <w:t xml:space="preserve">autocycler combine </w:t>
+      </w:r>
+      <w:r>
+        <w:rPr>
+          <w:rStyle w:val="SpecialCharTok"/>
+        </w:rPr>
+        <w:t xml:space="preserve">-</w:t>
+      </w:r>
+      <w:r>
+        <w:rPr>
+          <w:rStyle w:val="NormalTok"/>
+        </w:rPr>
+        <w:t xml:space="preserve">a assemblies</w:t>
+      </w:r>
+      <w:r>
+        <w:rPr>
+          <w:rStyle w:val="SpecialCharTok"/>
+        </w:rPr>
+        <w:t xml:space="preserve">/</w:t>
+      </w:r>
+      <w:r>
+        <w:rPr>
+          <w:rStyle w:val="NormalTok"/>
+        </w:rPr>
+        <w:t xml:space="preserve">filtered_assemblies</w:t>
+      </w:r>
+      <w:r>
+        <w:rPr>
+          <w:rStyle w:val="SpecialCharTok"/>
+        </w:rPr>
+        <w:t xml:space="preserve">/</w:t>
+      </w:r>
+      <w:r>
+        <w:rPr>
+          <w:rStyle w:val="NormalTok"/>
+        </w:rPr>
+        <w:t xml:space="preserve">RP4</w:t>
+      </w:r>
+      <w:r>
+        <w:rPr>
+          <w:rStyle w:val="SpecialCharTok"/>
+        </w:rPr>
+        <w:t xml:space="preserve">/</w:t>
+      </w:r>
+      <w:r>
+        <w:rPr>
+          <w:rStyle w:val="NormalTok"/>
+        </w:rPr>
+        <w:t xml:space="preserve">debruijn </w:t>
+      </w:r>
+      <w:r>
+        <w:rPr>
+          <w:rStyle w:val="SpecialCharTok"/>
+        </w:rPr>
+        <w:t xml:space="preserve">-</w:t>
+      </w:r>
+      <w:r>
+        <w:rPr>
+          <w:rStyle w:val="NormalTok"/>
+        </w:rPr>
+        <w:t xml:space="preserve">i assemblies</w:t>
+      </w:r>
+      <w:r>
+        <w:rPr>
+          <w:rStyle w:val="SpecialCharTok"/>
+        </w:rPr>
+        <w:t xml:space="preserve">/</w:t>
+      </w:r>
+      <w:r>
+        <w:rPr>
+          <w:rStyle w:val="NormalTok"/>
+        </w:rPr>
+        <w:t xml:space="preserve">filtered_assemblies</w:t>
+      </w:r>
+      <w:r>
+        <w:rPr>
+          <w:rStyle w:val="SpecialCharTok"/>
+        </w:rPr>
+        <w:t xml:space="preserve">/</w:t>
+      </w:r>
+      <w:r>
+        <w:rPr>
+          <w:rStyle w:val="NormalTok"/>
+        </w:rPr>
+        <w:t xml:space="preserve">RP4</w:t>
+      </w:r>
+      <w:r>
+        <w:rPr>
+          <w:rStyle w:val="SpecialCharTok"/>
+        </w:rPr>
+        <w:t xml:space="preserve">/</w:t>
+      </w:r>
+      <w:r>
+        <w:rPr>
+          <w:rStyle w:val="NormalTok"/>
+        </w:rPr>
+        <w:t xml:space="preserve">debruijn</w:t>
+      </w:r>
+      <w:r>
+        <w:rPr>
+          <w:rStyle w:val="SpecialCharTok"/>
+        </w:rPr>
+        <w:t xml:space="preserve">/</w:t>
+      </w:r>
+      <w:r>
+        <w:rPr>
+          <w:rStyle w:val="NormalTok"/>
+        </w:rPr>
+        <w:t xml:space="preserve">clustering</w:t>
+      </w:r>
+      <w:r>
+        <w:rPr>
+          <w:rStyle w:val="SpecialCharTok"/>
+        </w:rPr>
+        <w:t xml:space="preserve">/</w:t>
+      </w:r>
+      <w:r>
+        <w:rPr>
+          <w:rStyle w:val="NormalTok"/>
+        </w:rPr>
+        <w:t xml:space="preserve">qc_pass</w:t>
+      </w:r>
+      <w:r>
+        <w:rPr>
+          <w:rStyle w:val="SpecialCharTok"/>
+        </w:rPr>
+        <w:t xml:space="preserve">/</w:t>
+      </w:r>
+      <w:r>
+        <w:rPr>
+          <w:rStyle w:val="NormalTok"/>
+        </w:rPr>
+        <w:t xml:space="preserve">cluster_</w:t>
+      </w:r>
+      <w:r>
+        <w:rPr>
+          <w:rStyle w:val="SpecialCharTok"/>
+        </w:rPr>
+        <w:t xml:space="preserve">*</w:t>
+      </w:r>
+      <w:r>
+        <w:rPr>
+          <w:rStyle w:val="ErrorTok"/>
+        </w:rPr>
+        <w:t xml:space="preserve">/</w:t>
+      </w:r>
+      <w:r>
+        <w:rPr>
+          <w:rStyle w:val="DecValTok"/>
+        </w:rPr>
+        <w:t xml:space="preserve">5</w:t>
+      </w:r>
+      <w:r>
+        <w:rPr>
+          <w:rStyle w:val="NormalTok"/>
+        </w:rPr>
+        <w:t xml:space="preserve">_final.gfa</w:t>
+      </w:r>
+    </w:p>
+    <w:p>
+      <w:pPr>
+        <w:pStyle w:val="FirstParagraph"/>
+      </w:pPr>
+      <w:r>
+        <w:t xml:space="preserve">If this has worked, you will hopefully receive the message.</w:t>
+      </w:r>
+    </w:p>
+    <w:p>
+      <w:pPr>
+        <w:pStyle w:val="SourceCode"/>
+      </w:pPr>
+      <w:r>
+        <w:rPr>
+          <w:rStyle w:val="NormalTok"/>
+        </w:rPr>
+        <w:t xml:space="preserve">Consensus assembly is fully resolved 😄</w:t>
+      </w:r>
+    </w:p>
+    <w:p>
+      <w:pPr>
+        <w:pStyle w:val="FirstParagraph"/>
+      </w:pPr>
+      <w:r>
+        <w:t xml:space="preserve">You can check the output of</w:t>
+      </w:r>
+      <w:r>
+        <w:t xml:space="preserve"> </w:t>
+      </w:r>
+      <w:r>
+        <w:rPr>
+          <w:b/>
+          <w:bCs/>
+        </w:rPr>
+        <w:t xml:space="preserve">autocycler combine</w:t>
+      </w:r>
+      <w:r>
+        <w:t xml:space="preserve"> </w:t>
+      </w:r>
+      <w:r>
+        <w:t xml:space="preserve">by looking at the</w:t>
+      </w:r>
+      <w:r>
+        <w:t xml:space="preserve"> </w:t>
+      </w:r>
+      <w:r>
+        <w:rPr>
+          <w:b/>
+          <w:bCs/>
+        </w:rPr>
+        <w:t xml:space="preserve">consensus_assembly.gfa</w:t>
+      </w:r>
+      <w:r>
+        <w:t xml:space="preserve"> </w:t>
+      </w:r>
+      <w:r>
+        <w:t xml:space="preserve">in Bandage. You can also look at the</w:t>
+      </w:r>
+      <w:r>
+        <w:t xml:space="preserve"> </w:t>
+      </w:r>
+      <w:r>
+        <w:rPr>
+          <w:b/>
+          <w:bCs/>
+        </w:rPr>
+        <w:t xml:space="preserve">consensus_assembly.yaml</w:t>
+      </w:r>
+      <w:r>
+        <w:t xml:space="preserve"> </w:t>
+      </w:r>
+      <w:r>
+        <w:t xml:space="preserve">file which contains the following information:</w:t>
+      </w:r>
+    </w:p>
+    <w:p>
+      <w:pPr>
+        <w:pStyle w:val="Compact"/>
+        <w:numPr>
+          <w:ilvl w:val="0"/>
+          <w:numId w:val="1008"/>
+        </w:numPr>
+      </w:pPr>
+      <w:r>
+        <w:t xml:space="preserve">consensus_assembly_bases: 4638969</w:t>
+      </w:r>
+    </w:p>
+    <w:p>
+      <w:pPr>
+        <w:pStyle w:val="Compact"/>
+        <w:numPr>
+          <w:ilvl w:val="0"/>
+          <w:numId w:val="1008"/>
+        </w:numPr>
+      </w:pPr>
+      <w:r>
+        <w:t xml:space="preserve">consensus_assembly_unitigs: 1</w:t>
+      </w:r>
+    </w:p>
+    <w:p>
+      <w:pPr>
+        <w:pStyle w:val="Compact"/>
+        <w:numPr>
+          <w:ilvl w:val="0"/>
+          <w:numId w:val="1008"/>
+        </w:numPr>
+      </w:pPr>
+      <w:r>
+        <w:t xml:space="preserve">consensus_assembly_fully_resolved: true</w:t>
+      </w:r>
+    </w:p>
+    <w:p>
+      <w:pPr>
+        <w:pStyle w:val="Compact"/>
+        <w:numPr>
+          <w:ilvl w:val="0"/>
+          <w:numId w:val="1008"/>
+        </w:numPr>
+      </w:pPr>
+      <w:r>
+        <w:t xml:space="preserve">consensus_assembly_clusters:</w:t>
+      </w:r>
+    </w:p>
+    <w:p>
+      <w:pPr>
+        <w:pStyle w:val="Compact"/>
+        <w:numPr>
+          <w:ilvl w:val="1"/>
+          <w:numId w:val="1009"/>
+        </w:numPr>
+      </w:pPr>
+      <w:r>
+        <w:t xml:space="preserve">length: 4638969</w:t>
+      </w:r>
+    </w:p>
+    <w:p>
+      <w:pPr>
+        <w:pStyle w:val="Compact"/>
+        <w:numPr>
+          <w:ilvl w:val="1"/>
+          <w:numId w:val="1009"/>
+        </w:numPr>
+      </w:pPr>
+      <w:r>
+        <w:t xml:space="preserve">unitigs: 1</w:t>
+      </w:r>
+    </w:p>
+    <w:p>
+      <w:pPr>
+        <w:pStyle w:val="Compact"/>
+        <w:numPr>
+          <w:ilvl w:val="1"/>
+          <w:numId w:val="1009"/>
+        </w:numPr>
+      </w:pPr>
+      <w:r>
+        <w:t xml:space="preserve">topology: circular</w:t>
+      </w:r>
+    </w:p>
+    <w:p>
+      <w:pPr>
+        <w:pStyle w:val="FirstParagraph"/>
+      </w:pPr>
+      <w:r>
+        <w:t xml:space="preserve">It is important to have a single unitig, for the assembly to be fully resolved, and you want the topology to be circular. If this is not the case, you can try running</w:t>
+      </w:r>
+      <w:r>
+        <w:t xml:space="preserve"> </w:t>
+      </w:r>
+      <w:hyperlink r:id="rId54">
+        <w:r>
+          <w:rPr>
+            <w:rStyle w:val="Hyperlink"/>
+            <w:b/>
+            <w:bCs/>
+          </w:rPr>
+          <w:t xml:space="preserve">autocycler clean</w:t>
+        </w:r>
+      </w:hyperlink>
+      <w:r>
+        <w:t xml:space="preserve">.</w:t>
+      </w:r>
+    </w:p>
+    <w:bookmarkEnd w:id="55"/>
+    <w:bookmarkStart w:id="57" w:name="reorient-assembly"/>
     <w:p>
       <w:pPr>
         <w:pStyle w:val="Heading2"/>
       </w:pPr>
       <w:r>
+        <w:t xml:space="preserve">Reorient assembly</w:t>
+      </w:r>
+    </w:p>
+    <w:p>
+      <w:pPr>
+        <w:pStyle w:val="FirstParagraph"/>
+      </w:pPr>
+      <w:hyperlink r:id="rId56">
+        <w:r>
+          <w:rPr>
+            <w:rStyle w:val="Hyperlink"/>
+          </w:rPr>
+          <w:t xml:space="preserve">Dnaapler</w:t>
+        </w:r>
+      </w:hyperlink>
+      <w:r>
+        <w:t xml:space="preserve"> </w:t>
+      </w:r>
+      <w:r>
+        <w:t xml:space="preserve">is a tool for reorienting complete microbial genome assemblies so that each sequence starts at a consistent location – commonly at a gene like dnaA or repA. You can run Dnaapler on an Autocycler consensus assembly to reorient its sequences which can make downstream steps like annotation or submission easier, and allow easier comparison between strains.</w:t>
+      </w:r>
+    </w:p>
+    <w:p>
+      <w:pPr>
+        <w:pStyle w:val="BodyText"/>
+      </w:pPr>
+      <w:r>
+        <w:t xml:space="preserve">The command</w:t>
+      </w:r>
+      <w:r>
+        <w:t xml:space="preserve"> </w:t>
+      </w:r>
+      <w:r>
+        <w:rPr>
+          <w:b/>
+          <w:bCs/>
+        </w:rPr>
+        <w:t xml:space="preserve">dnaapler all</w:t>
+      </w:r>
+      <w:r>
+        <w:t xml:space="preserve"> </w:t>
+      </w:r>
+      <w:r>
+        <w:t xml:space="preserve">works for prokaryote genomes, and</w:t>
+      </w:r>
+      <w:r>
+        <w:t xml:space="preserve"> </w:t>
+      </w:r>
+      <w:r>
+        <w:rPr>
+          <w:b/>
+          <w:bCs/>
+        </w:rPr>
+        <w:t xml:space="preserve">dnaapler plasmid</w:t>
+      </w:r>
+      <w:r>
+        <w:t xml:space="preserve"> </w:t>
+      </w:r>
+      <w:r>
+        <w:t xml:space="preserve">for plasmids. All of the options are the same and it is important to use the</w:t>
+      </w:r>
+      <w:r>
+        <w:t xml:space="preserve"> </w:t>
+      </w:r>
+      <w:r>
+        <w:rPr>
+          <w:b/>
+          <w:bCs/>
+        </w:rPr>
+        <w:t xml:space="preserve">.gfa</w:t>
+      </w:r>
+      <w:r>
+        <w:t xml:space="preserve">.</w:t>
+      </w:r>
+    </w:p>
+    <w:p>
+      <w:pPr>
+        <w:pStyle w:val="SourceCode"/>
+      </w:pPr>
+      <w:r>
+        <w:rPr>
+          <w:rStyle w:val="CommentTok"/>
+        </w:rPr>
+        <w:t xml:space="preserve"># run dnaapler to reorient the assembly</w:t>
+      </w:r>
+      <w:r>
+        <w:br/>
+      </w:r>
+      <w:r>
+        <w:rPr>
+          <w:rStyle w:val="NormalTok"/>
+        </w:rPr>
+        <w:t xml:space="preserve">dnaapler all </w:t>
+      </w:r>
+      <w:r>
+        <w:rPr>
+          <w:rStyle w:val="SpecialCharTok"/>
+        </w:rPr>
+        <w:t xml:space="preserve">-</w:t>
+      </w:r>
+      <w:r>
+        <w:rPr>
+          <w:rStyle w:val="NormalTok"/>
+        </w:rPr>
+        <w:t xml:space="preserve">i assemblies</w:t>
+      </w:r>
+      <w:r>
+        <w:rPr>
+          <w:rStyle w:val="SpecialCharTok"/>
+        </w:rPr>
+        <w:t xml:space="preserve">/</w:t>
+      </w:r>
+      <w:r>
+        <w:rPr>
+          <w:rStyle w:val="NormalTok"/>
+        </w:rPr>
+        <w:t xml:space="preserve">filtered_assemblies</w:t>
+      </w:r>
+      <w:r>
+        <w:rPr>
+          <w:rStyle w:val="SpecialCharTok"/>
+        </w:rPr>
+        <w:t xml:space="preserve">/</w:t>
+      </w:r>
+      <w:r>
+        <w:rPr>
+          <w:rStyle w:val="NormalTok"/>
+        </w:rPr>
+        <w:t xml:space="preserve">ecoli</w:t>
+      </w:r>
+      <w:r>
+        <w:rPr>
+          <w:rStyle w:val="SpecialCharTok"/>
+        </w:rPr>
+        <w:t xml:space="preserve">/</w:t>
+      </w:r>
+      <w:r>
+        <w:rPr>
+          <w:rStyle w:val="NormalTok"/>
+        </w:rPr>
+        <w:t xml:space="preserve">debruijn</w:t>
+      </w:r>
+      <w:r>
+        <w:rPr>
+          <w:rStyle w:val="SpecialCharTok"/>
+        </w:rPr>
+        <w:t xml:space="preserve">/</w:t>
+      </w:r>
+      <w:r>
+        <w:rPr>
+          <w:rStyle w:val="NormalTok"/>
+        </w:rPr>
+        <w:t xml:space="preserve">consensus_assembly.gfa  </w:t>
+      </w:r>
+      <w:r>
+        <w:rPr>
+          <w:rStyle w:val="SpecialCharTok"/>
+        </w:rPr>
+        <w:t xml:space="preserve">-</w:t>
+      </w:r>
+      <w:r>
+        <w:rPr>
+          <w:rStyle w:val="NormalTok"/>
+        </w:rPr>
+        <w:t xml:space="preserve">o assemblies</w:t>
+      </w:r>
+      <w:r>
+        <w:rPr>
+          <w:rStyle w:val="SpecialCharTok"/>
+        </w:rPr>
+        <w:t xml:space="preserve">/</w:t>
+      </w:r>
+      <w:r>
+        <w:rPr>
+          <w:rStyle w:val="NormalTok"/>
+        </w:rPr>
+        <w:t xml:space="preserve">filtered_assemblies</w:t>
+      </w:r>
+      <w:r>
+        <w:rPr>
+          <w:rStyle w:val="SpecialCharTok"/>
+        </w:rPr>
+        <w:t xml:space="preserve">/</w:t>
+      </w:r>
+      <w:r>
+        <w:rPr>
+          <w:rStyle w:val="NormalTok"/>
+        </w:rPr>
+        <w:t xml:space="preserve">ecoli</w:t>
+      </w:r>
+      <w:r>
+        <w:rPr>
+          <w:rStyle w:val="SpecialCharTok"/>
+        </w:rPr>
+        <w:t xml:space="preserve">/</w:t>
+      </w:r>
+      <w:r>
+        <w:rPr>
+          <w:rStyle w:val="NormalTok"/>
+        </w:rPr>
+        <w:t xml:space="preserve">debruijn</w:t>
+      </w:r>
+      <w:r>
+        <w:rPr>
+          <w:rStyle w:val="SpecialCharTok"/>
+        </w:rPr>
+        <w:t xml:space="preserve">/</w:t>
+      </w:r>
+      <w:r>
+        <w:rPr>
+          <w:rStyle w:val="NormalTok"/>
+        </w:rPr>
+        <w:t xml:space="preserve">dnaapler </w:t>
+      </w:r>
+      <w:r>
+        <w:rPr>
+          <w:rStyle w:val="SpecialCharTok"/>
+        </w:rPr>
+        <w:t xml:space="preserve">-</w:t>
+      </w:r>
+      <w:r>
+        <w:rPr>
+          <w:rStyle w:val="NormalTok"/>
+        </w:rPr>
+        <w:t xml:space="preserve">p ecoli_mg1655 </w:t>
+      </w:r>
+      <w:r>
+        <w:rPr>
+          <w:rStyle w:val="SpecialCharTok"/>
+        </w:rPr>
+        <w:t xml:space="preserve">-</w:t>
+      </w:r>
+      <w:r>
+        <w:rPr>
+          <w:rStyle w:val="NormalTok"/>
+        </w:rPr>
+        <w:t xml:space="preserve">t </w:t>
+      </w:r>
+      <w:r>
+        <w:rPr>
+          <w:rStyle w:val="DecValTok"/>
+        </w:rPr>
+        <w:t xml:space="preserve">8</w:t>
+      </w:r>
+    </w:p>
+    <w:bookmarkEnd w:id="57"/>
+    <w:bookmarkStart w:id="61" w:name="polishing-the-assembly"/>
+    <w:p>
+      <w:pPr>
+        <w:pStyle w:val="Heading2"/>
+      </w:pPr>
+      <w:r>
         <w:t xml:space="preserve">Polishing the assembly</w:t>
       </w:r>
     </w:p>
-    <w:bookmarkEnd w:id="49"/>
-    <w:bookmarkStart w:id="50" w:name="check-assembly-using-shortreads"/>
+    <w:p>
+      <w:pPr>
+        <w:pStyle w:val="FirstParagraph"/>
+      </w:pPr>
+      <w:r>
+        <w:t xml:space="preserve">Since Autocycler assemblies are long-read-only, they may still contain small-scale errors produced by systematic errors in the reads.</w:t>
+      </w:r>
+    </w:p>
+    <w:p>
+      <w:pPr>
+        <w:pStyle w:val="BodyText"/>
+      </w:pPr>
+      <w:r>
+        <w:t xml:space="preserve">If you are assembling Oxford Nanopore reads, performing long-read polishing with</w:t>
+      </w:r>
+      <w:r>
+        <w:t xml:space="preserve"> </w:t>
+      </w:r>
+      <w:hyperlink r:id="rId58">
+        <w:r>
+          <w:rPr>
+            <w:rStyle w:val="Hyperlink"/>
+          </w:rPr>
+          <w:t xml:space="preserve">Medaka</w:t>
+        </w:r>
+      </w:hyperlink>
+      <w:r>
+        <w:t xml:space="preserve"> </w:t>
+      </w:r>
+      <w:r>
+        <w:t xml:space="preserve">can help. For PacBio reads you could use</w:t>
+      </w:r>
+      <w:r>
+        <w:t xml:space="preserve"> </w:t>
+      </w:r>
+      <w:hyperlink r:id="rId59">
+        <w:r>
+          <w:rPr>
+            <w:rStyle w:val="Hyperlink"/>
+          </w:rPr>
+          <w:t xml:space="preserve">Racon</w:t>
+        </w:r>
+      </w:hyperlink>
+    </w:p>
+    <w:p>
+      <w:pPr>
+        <w:pStyle w:val="BodyText"/>
+      </w:pPr>
+      <w:r>
+        <w:t xml:space="preserve">If you also have short reads, there are many tools. Ryan Wick recommends Polypolish and Pypolca, both of which are conservative (unlikely to introduce new errors).</w:t>
+      </w:r>
+    </w:p>
+    <w:p>
+      <w:pPr>
+        <w:pStyle w:val="BodyText"/>
+      </w:pPr>
+      <w:r>
+        <w:t xml:space="preserve">A paper benchmarking different polishing tools can be found</w:t>
+      </w:r>
+      <w:r>
+        <w:t xml:space="preserve"> </w:t>
+      </w:r>
+      <w:hyperlink r:id="rId60">
+        <w:r>
+          <w:rPr>
+            <w:rStyle w:val="Hyperlink"/>
+          </w:rPr>
+          <w:t xml:space="preserve">here</w:t>
+        </w:r>
+      </w:hyperlink>
+      <w:r>
+        <w:t xml:space="preserve">.</w:t>
+      </w:r>
+    </w:p>
+    <w:p>
+      <w:pPr>
+        <w:pStyle w:val="BodyText"/>
+      </w:pPr>
+      <w:r>
+        <w:t xml:space="preserve">This command runs</w:t>
+      </w:r>
+      <w:r>
+        <w:t xml:space="preserve"> </w:t>
+      </w:r>
+      <w:r>
+        <w:rPr>
+          <w:b/>
+          <w:bCs/>
+        </w:rPr>
+        <w:t xml:space="preserve">medaka</w:t>
+      </w:r>
+      <w:r>
+        <w:t xml:space="preserve"> </w:t>
+      </w:r>
+      <w:r>
+        <w:t xml:space="preserve">and then</w:t>
+      </w:r>
+      <w:r>
+        <w:t xml:space="preserve"> </w:t>
+      </w:r>
+      <w:r>
+        <w:rPr>
+          <w:b/>
+          <w:bCs/>
+        </w:rPr>
+        <w:t xml:space="preserve">Polypolish</w:t>
+      </w:r>
+      <w:r>
+        <w:t xml:space="preserve"> </w:t>
+      </w:r>
+      <w:r>
+        <w:t xml:space="preserve">on the consensus assembly.</w:t>
+      </w:r>
+    </w:p>
+    <w:bookmarkEnd w:id="61"/>
+    <w:bookmarkStart w:id="62" w:name="check-assembly-using-shortreads"/>
     <w:p>
       <w:pPr>
         <w:pStyle w:val="Heading2"/>
@@ -5812,8 +8700,8 @@
         <w:t xml:space="preserve">Check assembly using shortreads</w:t>
       </w:r>
     </w:p>
-    <w:bookmarkEnd w:id="50"/>
-    <w:bookmarkStart w:id="51" w:name="annotate-assembly"/>
+    <w:bookmarkEnd w:id="62"/>
+    <w:bookmarkStart w:id="63" w:name="annotate-assembly"/>
     <w:p>
       <w:pPr>
         <w:pStyle w:val="Heading2"/>
@@ -5822,8 +8710,8 @@
         <w:t xml:space="preserve">Annotate assembly</w:t>
       </w:r>
     </w:p>
-    <w:bookmarkEnd w:id="51"/>
-    <w:bookmarkStart w:id="52" w:name="check-quality"/>
+    <w:bookmarkEnd w:id="63"/>
+    <w:bookmarkStart w:id="64" w:name="check-quality"/>
     <w:p>
       <w:pPr>
         <w:pStyle w:val="Heading2"/>
@@ -5832,15 +8720,15 @@
         <w:t xml:space="preserve">Check quality</w:t>
       </w:r>
     </w:p>
-    <w:bookmarkEnd w:id="52"/>
-    <w:bookmarkStart w:id="53" w:name="section"/>
+    <w:bookmarkEnd w:id="64"/>
+    <w:bookmarkStart w:id="65" w:name="section"/>
     <w:p>
       <w:pPr>
         <w:pStyle w:val="Heading2"/>
       </w:pPr>
     </w:p>
-    <w:bookmarkEnd w:id="53"/>
-    <w:bookmarkEnd w:id="54"/>
+    <w:bookmarkEnd w:id="65"/>
+    <w:bookmarkEnd w:id="66"/>
     <w:sectPr>
       <w:footnotePr>
         <w:numRestart w:val="eachSect"/>
@@ -6076,6 +8964,12 @@
     <w:abstractNumId w:val="991"/>
   </w:num>
   <w:num w:numId="1007">
+    <w:abstractNumId w:val="991"/>
+  </w:num>
+  <w:num w:numId="1008">
+    <w:abstractNumId w:val="991"/>
+  </w:num>
+  <w:num w:numId="1009">
     <w:abstractNumId w:val="991"/>
   </w:num>
 </w:numbering>

</xml_diff>